<commit_message>
added presentation + corrected PZ
</commit_message>
<xml_diff>
--- a/Документики/Гончаров_Д_В_Курсовой_проект.docx
+++ b/Документики/Гончаров_Д_В_Курсовой_проект.docx
@@ -3352,7 +3352,16 @@
           <w:sz w:val="28"/>
           <w:szCs w:val="28"/>
         </w:rPr>
-        <w:t>Остаток инвентаря на складе</w:t>
+        <w:t>Остаток ин</w:t>
+      </w:r>
+      <w:bookmarkStart w:id="5" w:name="_GoBack"/>
+      <w:bookmarkEnd w:id="5"/>
+      <w:r>
+        <w:rPr>
+          <w:sz w:val="28"/>
+          <w:szCs w:val="28"/>
+        </w:rPr>
+        <w:t>вентаря на складе</w:t>
       </w:r>
     </w:p>
     <w:tbl>
@@ -3486,7 +3495,14 @@
           <w:sz w:val="28"/>
           <w:szCs w:val="28"/>
         </w:rPr>
-        <w:t>Счета гостей за период</w:t>
+        <w:t>Брони</w:t>
+      </w:r>
+      <w:r>
+        <w:rPr>
+          <w:sz w:val="28"/>
+          <w:szCs w:val="28"/>
+        </w:rPr>
+        <w:t xml:space="preserve"> гостей за период</w:t>
       </w:r>
     </w:p>
     <w:tbl>
@@ -3993,8 +4009,6 @@
         </w:rPr>
         <w:tab/>
       </w:r>
-      <w:bookmarkStart w:id="5" w:name="_GoBack"/>
-      <w:bookmarkEnd w:id="5"/>
       <w:r>
         <w:rPr>
           <w:sz w:val="28"/>
@@ -5550,7 +5564,7 @@
 </file>
 
 <file path=customXml/itemProps1.xml><?xml version="1.0" encoding="utf-8"?>
-<ds:datastoreItem xmlns:ds="http://schemas.openxmlformats.org/officeDocument/2006/customXml" ds:itemID="{3BDB3224-5E63-4C40-8E3D-0E45C9AFAE32}">
+<ds:datastoreItem xmlns:ds="http://schemas.openxmlformats.org/officeDocument/2006/customXml" ds:itemID="{5EC6455B-D29F-414B-9C95-094432BE3662}">
   <ds:schemaRefs>
     <ds:schemaRef ds:uri="http://schemas.openxmlformats.org/officeDocument/2006/bibliography"/>
   </ds:schemaRefs>

</xml_diff>